<commit_message>
Update create user form
</commit_message>
<xml_diff>
--- a/public/Atribucion de autores freepick.docx
+++ b/public/Atribucion de autores freepick.docx
@@ -9,13 +9,6 @@
           <w:lang w:val="es-MX"/>
         </w:rPr>
       </w:pPr>
-      <w:r>
-        <w:rPr>
-          <w:rFonts w:hint="default"/>
-          <w:lang w:val="es-MX"/>
-        </w:rPr>
-        <w:t>Atribucion de autores freepick</w:t>
-      </w:r>
     </w:p>
     <w:p>
       <w:pPr>
@@ -24,6 +17,354 @@
           <w:lang w:val="es-MX"/>
         </w:rPr>
       </w:pPr>
+    </w:p>
+    <w:p>
+      <w:pPr>
+        <w:rPr>
+          <w:rFonts w:hint="default"/>
+          <w:lang w:val="es-MX"/>
+        </w:rPr>
+      </w:pPr>
+    </w:p>
+    <w:sdt>
+      <w:sdtPr>
+        <w:rPr>
+          <w:rFonts w:ascii="SimSun" w:hAnsi="SimSun" w:eastAsia="SimSun" w:cstheme="minorBidi"/>
+          <w:sz w:val="21"/>
+          <w:lang w:val="en-US" w:eastAsia="zh-CN" w:bidi="ar-SA"/>
+        </w:rPr>
+        <w:id w:val="147454692"/>
+        <w15:color w:val="DBDBDB"/>
+        <w:docPartObj>
+          <w:docPartGallery w:val="Table of Contents"/>
+          <w:docPartUnique/>
+        </w:docPartObj>
+      </w:sdtPr>
+      <w:sdtEndPr>
+        <w:rPr>
+          <w:rFonts w:hint="default" w:asciiTheme="minorHAnsi" w:hAnsiTheme="minorHAnsi" w:eastAsiaTheme="minorEastAsia" w:cstheme="minorBidi"/>
+          <w:lang w:val="es-MX" w:eastAsia="zh-CN" w:bidi="ar-SA"/>
+        </w:rPr>
+      </w:sdtEndPr>
+      <w:sdtContent>
+        <w:p>
+          <w:pPr>
+            <w:spacing w:before="0" w:beforeLines="0" w:after="0" w:afterLines="0" w:line="240" w:lineRule="auto"/>
+            <w:ind w:left="0" w:leftChars="0" w:right="0" w:rightChars="0" w:firstLine="0" w:firstLineChars="0"/>
+            <w:jc w:val="center"/>
+            <w:rPr>
+              <w:rFonts w:hint="default" w:ascii="Open Sans" w:hAnsi="Open Sans" w:eastAsia="SimSun" w:cs="Open Sans"/>
+              <w:b/>
+              <w:bCs/>
+              <w:color w:val="548235" w:themeColor="accent6" w:themeShade="BF"/>
+              <w:sz w:val="21"/>
+              <w:lang w:val="es-MX" w:eastAsia="zh-CN" w:bidi="ar-SA"/>
+            </w:rPr>
+          </w:pPr>
+          <w:r>
+            <w:rPr>
+              <w:rFonts w:hint="default" w:ascii="Open Sans" w:hAnsi="Open Sans" w:eastAsia="SimSun" w:cs="Open Sans"/>
+              <w:b/>
+              <w:bCs/>
+              <w:color w:val="548235" w:themeColor="accent6" w:themeShade="BF"/>
+              <w:sz w:val="21"/>
+              <w:lang w:val="es-MX" w:eastAsia="zh-CN" w:bidi="ar-SA"/>
+            </w:rPr>
+            <w:t>ÍNDICE DE ATRIBUCIONES</w:t>
+          </w:r>
+        </w:p>
+        <w:p>
+          <w:pPr>
+            <w:spacing w:before="0" w:beforeLines="0" w:after="0" w:afterLines="0" w:line="240" w:lineRule="auto"/>
+            <w:ind w:left="0" w:leftChars="0" w:right="0" w:rightChars="0" w:firstLine="0" w:firstLineChars="0"/>
+            <w:jc w:val="center"/>
+            <w:rPr>
+              <w:rFonts w:hint="default" w:ascii="Open Sans" w:hAnsi="Open Sans" w:eastAsia="SimSun" w:cs="Open Sans"/>
+              <w:b/>
+              <w:bCs/>
+              <w:color w:val="548235" w:themeColor="accent6" w:themeShade="BF"/>
+              <w:sz w:val="21"/>
+              <w:lang w:val="es-MX" w:eastAsia="zh-CN" w:bidi="ar-SA"/>
+            </w:rPr>
+          </w:pPr>
+        </w:p>
+        <w:p>
+          <w:pPr>
+            <w:pStyle w:val="8"/>
+            <w:tabs>
+              <w:tab w:val="right" w:leader="dot" w:pos="8306"/>
+            </w:tabs>
+          </w:pPr>
+          <w:r>
+            <w:rPr>
+              <w:rFonts w:hint="default"/>
+              <w:color w:val="1F4E79" w:themeColor="accent1" w:themeShade="80"/>
+              <w:lang w:val="es-MX"/>
+            </w:rPr>
+            <w:fldChar w:fldCharType="begin"/>
+          </w:r>
+          <w:r>
+            <w:rPr>
+              <w:rFonts w:hint="default"/>
+              <w:color w:val="1F4E79" w:themeColor="accent1" w:themeShade="80"/>
+              <w:lang w:val="es-MX"/>
+            </w:rPr>
+            <w:instrText xml:space="preserve">TOC \o "1-2" \h \u </w:instrText>
+          </w:r>
+          <w:r>
+            <w:rPr>
+              <w:rFonts w:hint="default"/>
+              <w:color w:val="1F4E79" w:themeColor="accent1" w:themeShade="80"/>
+              <w:lang w:val="es-MX"/>
+            </w:rPr>
+            <w:fldChar w:fldCharType="separate"/>
+          </w:r>
+          <w:r>
+            <w:rPr>
+              <w:rFonts w:hint="default"/>
+              <w:color w:val="1F4E79" w:themeColor="accent1" w:themeShade="80"/>
+              <w:lang w:val="es-MX"/>
+            </w:rPr>
+            <w:fldChar w:fldCharType="begin"/>
+          </w:r>
+          <w:r>
+            <w:rPr>
+              <w:rFonts w:hint="default"/>
+              <w:color w:val="033261" w:themeColor="hyperlink" w:themeShade="80"/>
+              <w:lang w:val="es-MX"/>
+            </w:rPr>
+            <w:instrText xml:space="preserve"> HYPERLINK \l _Toc8491 </w:instrText>
+          </w:r>
+          <w:r>
+            <w:rPr>
+              <w:rFonts w:hint="default"/>
+              <w:color w:val="033261" w:themeColor="hyperlink" w:themeShade="80"/>
+              <w:lang w:val="es-MX"/>
+            </w:rPr>
+            <w:fldChar w:fldCharType="separate"/>
+          </w:r>
+          <w:r>
+            <w:rPr>
+              <w:rFonts w:hint="default"/>
+              <w:lang w:val="es-MX"/>
+            </w:rPr>
+            <w:t>Atribucion de autores freepick</w:t>
+          </w:r>
+          <w:r>
+            <w:tab/>
+          </w:r>
+          <w:r>
+            <w:fldChar w:fldCharType="begin"/>
+          </w:r>
+          <w:r>
+            <w:instrText xml:space="preserve"> PAGEREF _Toc8491 \h </w:instrText>
+          </w:r>
+          <w:r>
+            <w:fldChar w:fldCharType="separate"/>
+          </w:r>
+          <w:r>
+            <w:t>2</w:t>
+          </w:r>
+          <w:r>
+            <w:fldChar w:fldCharType="end"/>
+          </w:r>
+          <w:r>
+            <w:rPr>
+              <w:rFonts w:hint="default"/>
+              <w:color w:val="1F4E79" w:themeColor="accent1" w:themeShade="80"/>
+              <w:lang w:val="es-MX"/>
+            </w:rPr>
+            <w:fldChar w:fldCharType="end"/>
+          </w:r>
+        </w:p>
+        <w:p>
+          <w:pPr>
+            <w:pStyle w:val="8"/>
+            <w:tabs>
+              <w:tab w:val="right" w:leader="dot" w:pos="8306"/>
+            </w:tabs>
+          </w:pPr>
+          <w:r>
+            <w:rPr>
+              <w:rFonts w:hint="default"/>
+              <w:color w:val="1F4E79" w:themeColor="accent1" w:themeShade="80"/>
+              <w:lang w:val="es-MX"/>
+            </w:rPr>
+            <w:fldChar w:fldCharType="begin"/>
+          </w:r>
+          <w:r>
+            <w:rPr>
+              <w:rFonts w:hint="default"/>
+              <w:color w:val="033261" w:themeColor="hyperlink" w:themeShade="80"/>
+              <w:lang w:val="es-MX"/>
+            </w:rPr>
+            <w:instrText xml:space="preserve"> HYPERLINK \l _Toc22310 </w:instrText>
+          </w:r>
+          <w:r>
+            <w:rPr>
+              <w:rFonts w:hint="default"/>
+              <w:color w:val="033261" w:themeColor="hyperlink" w:themeShade="80"/>
+              <w:lang w:val="es-MX"/>
+            </w:rPr>
+            <w:fldChar w:fldCharType="separate"/>
+          </w:r>
+          <w:r>
+            <w:rPr>
+              <w:rFonts w:hint="default"/>
+              <w:lang w:val="es-MX"/>
+            </w:rPr>
+            <w:t>Atribución unsplash</w:t>
+          </w:r>
+          <w:r>
+            <w:tab/>
+          </w:r>
+          <w:r>
+            <w:fldChar w:fldCharType="begin"/>
+          </w:r>
+          <w:r>
+            <w:instrText xml:space="preserve"> PAGEREF _Toc22310 \h </w:instrText>
+          </w:r>
+          <w:r>
+            <w:fldChar w:fldCharType="separate"/>
+          </w:r>
+          <w:r>
+            <w:t>3</w:t>
+          </w:r>
+          <w:r>
+            <w:fldChar w:fldCharType="end"/>
+          </w:r>
+          <w:r>
+            <w:rPr>
+              <w:rFonts w:hint="default"/>
+              <w:color w:val="1F4E79" w:themeColor="accent1" w:themeShade="80"/>
+              <w:lang w:val="es-MX"/>
+            </w:rPr>
+            <w:fldChar w:fldCharType="end"/>
+          </w:r>
+        </w:p>
+        <w:p>
+          <w:pPr>
+            <w:pStyle w:val="8"/>
+            <w:tabs>
+              <w:tab w:val="right" w:leader="dot" w:pos="8306"/>
+            </w:tabs>
+          </w:pPr>
+          <w:r>
+            <w:rPr>
+              <w:rFonts w:hint="default"/>
+              <w:color w:val="1F4E79" w:themeColor="accent1" w:themeShade="80"/>
+              <w:lang w:val="es-MX"/>
+            </w:rPr>
+            <w:fldChar w:fldCharType="begin"/>
+          </w:r>
+          <w:r>
+            <w:rPr>
+              <w:rFonts w:hint="default"/>
+              <w:color w:val="033261" w:themeColor="hyperlink" w:themeShade="80"/>
+              <w:lang w:val="es-MX"/>
+            </w:rPr>
+            <w:instrText xml:space="preserve"> HYPERLINK \l _Toc9724 </w:instrText>
+          </w:r>
+          <w:r>
+            <w:rPr>
+              <w:rFonts w:hint="default"/>
+              <w:color w:val="033261" w:themeColor="hyperlink" w:themeShade="80"/>
+              <w:lang w:val="es-MX"/>
+            </w:rPr>
+            <w:fldChar w:fldCharType="separate"/>
+          </w:r>
+          <w:r>
+            <w:t>Foto de NordWood Themes en Unsplash</w:t>
+          </w:r>
+          <w:r>
+            <w:tab/>
+          </w:r>
+          <w:r>
+            <w:fldChar w:fldCharType="begin"/>
+          </w:r>
+          <w:r>
+            <w:instrText xml:space="preserve"> PAGEREF _Toc9724 \h </w:instrText>
+          </w:r>
+          <w:r>
+            <w:fldChar w:fldCharType="separate"/>
+          </w:r>
+          <w:r>
+            <w:t>3</w:t>
+          </w:r>
+          <w:r>
+            <w:fldChar w:fldCharType="end"/>
+          </w:r>
+          <w:r>
+            <w:rPr>
+              <w:rFonts w:hint="default"/>
+              <w:color w:val="1F4E79" w:themeColor="accent1" w:themeShade="80"/>
+              <w:lang w:val="es-MX"/>
+            </w:rPr>
+            <w:fldChar w:fldCharType="end"/>
+          </w:r>
+        </w:p>
+        <w:p>
+          <w:pPr>
+            <w:rPr>
+              <w:rFonts w:hint="default"/>
+              <w:lang w:val="es-MX"/>
+            </w:rPr>
+          </w:pPr>
+          <w:r>
+            <w:rPr>
+              <w:rFonts w:hint="default"/>
+              <w:color w:val="1F4E79" w:themeColor="accent1" w:themeShade="80"/>
+              <w:lang w:val="es-MX"/>
+            </w:rPr>
+            <w:fldChar w:fldCharType="end"/>
+          </w:r>
+        </w:p>
+      </w:sdtContent>
+    </w:sdt>
+    <w:p>
+      <w:pPr>
+        <w:jc w:val="right"/>
+        <w:rPr>
+          <w:rFonts w:hint="default"/>
+          <w:lang w:val="es-MX"/>
+        </w:rPr>
+      </w:pPr>
+      <w:bookmarkStart w:id="3" w:name="_GoBack"/>
+      <w:bookmarkEnd w:id="3"/>
+      <w:r>
+        <w:rPr>
+          <w:rFonts w:hint="default"/>
+          <w:lang w:val="es-MX"/>
+        </w:rPr>
+        <w:br w:type="page"/>
+      </w:r>
+    </w:p>
+    <w:p>
+      <w:pPr>
+        <w:pStyle w:val="9"/>
+        <w:bidi w:val="0"/>
+        <w:rPr>
+          <w:rFonts w:hint="default"/>
+          <w:lang w:val="es-MX"/>
+        </w:rPr>
+      </w:pPr>
+      <w:bookmarkStart w:id="0" w:name="_Toc8491"/>
+      <w:r>
+        <w:rPr>
+          <w:rFonts w:hint="default"/>
+          <w:lang w:val="es-MX"/>
+        </w:rPr>
+        <w:t>Atribucion de autores freepick</w:t>
+      </w:r>
+      <w:bookmarkEnd w:id="0"/>
+    </w:p>
+    <w:p>
+      <w:pPr>
+        <w:rPr>
+          <w:rFonts w:hint="default"/>
+          <w:lang w:val="es-MX"/>
+        </w:rPr>
+      </w:pPr>
       <w:r>
         <w:rPr>
           <w:rFonts w:hint="default"/>
@@ -32,10 +373,135 @@
         <w:t>&lt;a href='https://www.freepik.es/vectores/horario-trabajo'&gt;Vector de horario de trabajo creado por storyset - www.freepik.es&lt;/a&gt;</w:t>
       </w:r>
     </w:p>
-    <w:p/>
     <w:p>
-      <w:bookmarkStart w:id="0" w:name="_GoBack"/>
-      <w:bookmarkEnd w:id="0"/>
+      <w:pPr>
+        <w:rPr>
+          <w:rFonts w:hint="default"/>
+          <w:lang w:val="es-MX"/>
+        </w:rPr>
+      </w:pPr>
+      <w:r>
+        <w:rPr>
+          <w:rFonts w:hint="default"/>
+          <w:lang w:val="es-MX"/>
+        </w:rPr>
+        <w:br w:type="page"/>
+      </w:r>
+    </w:p>
+    <w:p>
+      <w:pPr>
+        <w:pStyle w:val="9"/>
+        <w:bidi w:val="0"/>
+        <w:rPr>
+          <w:rFonts w:hint="default"/>
+          <w:lang w:val="es-MX"/>
+        </w:rPr>
+      </w:pPr>
+      <w:bookmarkStart w:id="1" w:name="_Toc22310"/>
+      <w:r>
+        <w:rPr>
+          <w:rFonts w:hint="default"/>
+          <w:lang w:val="es-MX"/>
+        </w:rPr>
+        <w:t>Atribución unsplash</w:t>
+      </w:r>
+      <w:bookmarkEnd w:id="1"/>
+    </w:p>
+    <w:p>
+      <w:pPr>
+        <w:rPr>
+          <w:rStyle w:val="12"/>
+        </w:rPr>
+      </w:pPr>
+      <w:bookmarkStart w:id="2" w:name="_Toc9724"/>
+      <w:r>
+        <w:rPr>
+          <w:rStyle w:val="12"/>
+        </w:rPr>
+        <w:t xml:space="preserve">Foto de </w:t>
+      </w:r>
+      <w:r>
+        <w:rPr>
+          <w:rStyle w:val="12"/>
+        </w:rPr>
+        <w:fldChar w:fldCharType="begin"/>
+      </w:r>
+      <w:r>
+        <w:rPr>
+          <w:rStyle w:val="12"/>
+        </w:rPr>
+        <w:instrText xml:space="preserve"> HYPERLINK "https://unsplash.com/es/@nordwood?utm_source=unsplash&amp;utm_medium=referral&amp;utm_content=creditCopyText" </w:instrText>
+      </w:r>
+      <w:r>
+        <w:rPr>
+          <w:rStyle w:val="12"/>
+        </w:rPr>
+        <w:fldChar w:fldCharType="separate"/>
+      </w:r>
+      <w:r>
+        <w:rPr>
+          <w:rStyle w:val="12"/>
+        </w:rPr>
+        <w:t>NordWood Themes</w:t>
+      </w:r>
+      <w:r>
+        <w:rPr>
+          <w:rStyle w:val="12"/>
+        </w:rPr>
+        <w:fldChar w:fldCharType="end"/>
+      </w:r>
+      <w:r>
+        <w:rPr>
+          <w:rStyle w:val="12"/>
+        </w:rPr>
+        <w:t xml:space="preserve"> en </w:t>
+      </w:r>
+      <w:r>
+        <w:rPr>
+          <w:rStyle w:val="12"/>
+        </w:rPr>
+        <w:fldChar w:fldCharType="begin"/>
+      </w:r>
+      <w:r>
+        <w:rPr>
+          <w:rStyle w:val="12"/>
+        </w:rPr>
+        <w:instrText xml:space="preserve"> HYPERLINK "https://unsplash.com/es/s/fotos/espacio-de-oficina?utm_source=unsplash&amp;utm_medium=referral&amp;utm_content=creditCopyText" </w:instrText>
+      </w:r>
+      <w:r>
+        <w:rPr>
+          <w:rStyle w:val="12"/>
+        </w:rPr>
+        <w:fldChar w:fldCharType="separate"/>
+      </w:r>
+      <w:r>
+        <w:rPr>
+          <w:rStyle w:val="12"/>
+        </w:rPr>
+        <w:t>Unsplash</w:t>
+      </w:r>
+      <w:r>
+        <w:rPr>
+          <w:rStyle w:val="12"/>
+        </w:rPr>
+        <w:fldChar w:fldCharType="end"/>
+      </w:r>
+    </w:p>
+    <w:bookmarkEnd w:id="2"/>
+    <w:p>
+      <w:pPr>
+        <w:rPr>
+          <w:rStyle w:val="12"/>
+        </w:rPr>
+      </w:pPr>
+    </w:p>
+    <w:p>
+      <w:r>
+        <w:rPr>
+          <w:rFonts w:hint="default"/>
+        </w:rPr>
+        <w:t>https://unsplash.com/es/fotos/q8U1YgBaRQk?utm_source=unsplash&amp;utm_medium=referral&amp;utm_content=creditShareLink</w:t>
+      </w:r>
     </w:p>
     <w:sectPr>
       <w:pgSz w:w="11906" w:h="16838"/>
@@ -52,7 +518,7 @@
   <w:docDefaults>
     <w:rPrDefault>
       <w:rPr>
-        <w:rFonts w:asciiTheme="minorHAnsi" w:hAnsiTheme="minorHAnsi" w:eastAsiaTheme="minorEastAsia" w:cstheme="minorBidi"/>
+        <w:rFonts w:ascii="Times New Roman" w:hAnsi="Times New Roman" w:eastAsia="SimSun" w:cs="Times New Roman"/>
       </w:rPr>
     </w:rPrDefault>
     <w:pPrDefault/>
@@ -60,9 +526,9 @@
   <w:latentStyles w:count="260" w:defQFormat="0" w:defUnhideWhenUsed="1" w:defSemiHidden="1" w:defUIPriority="99" w:defLockedState="0">
     <w:lsdException w:qFormat="1" w:unhideWhenUsed="0" w:uiPriority="0" w:semiHidden="0" w:name="Normal"/>
     <w:lsdException w:qFormat="1" w:unhideWhenUsed="0" w:uiPriority="0" w:semiHidden="0" w:name="heading 1"/>
-    <w:lsdException w:qFormat="1" w:uiPriority="0" w:name="heading 2"/>
+    <w:lsdException w:qFormat="1" w:uiPriority="0" w:semiHidden="0" w:name="heading 2"/>
     <w:lsdException w:qFormat="1" w:uiPriority="0" w:name="heading 3"/>
-    <w:lsdException w:qFormat="1" w:uiPriority="0" w:name="heading 4"/>
+    <w:lsdException w:qFormat="1" w:uiPriority="0" w:semiHidden="0" w:name="heading 4"/>
     <w:lsdException w:qFormat="1" w:uiPriority="0" w:name="heading 5"/>
     <w:lsdException w:qFormat="1" w:uiPriority="0" w:name="heading 6"/>
     <w:lsdException w:qFormat="1" w:uiPriority="0" w:name="heading 7"/>
@@ -123,7 +589,7 @@
     <w:lsdException w:qFormat="1" w:unhideWhenUsed="0" w:uiPriority="0" w:semiHidden="0" w:name="Title"/>
     <w:lsdException w:unhideWhenUsed="0" w:uiPriority="0" w:semiHidden="0" w:name="Closing"/>
     <w:lsdException w:unhideWhenUsed="0" w:uiPriority="0" w:semiHidden="0" w:name="Signature"/>
-    <w:lsdException w:unhideWhenUsed="0" w:uiPriority="0" w:name="Default Paragraph Font"/>
+    <w:lsdException w:unhideWhenUsed="0" w:uiPriority="0" w:semiHidden="0" w:name="Default Paragraph Font"/>
     <w:lsdException w:unhideWhenUsed="0" w:uiPriority="0" w:semiHidden="0" w:name="Body Text"/>
     <w:lsdException w:unhideWhenUsed="0" w:uiPriority="0" w:semiHidden="0" w:name="Body Text Indent"/>
     <w:lsdException w:unhideWhenUsed="0" w:uiPriority="0" w:semiHidden="0" w:name="List Continue"/>
@@ -218,12 +684,83 @@
       <w:lang w:val="en-US" w:eastAsia="zh-CN" w:bidi="ar-SA"/>
     </w:rPr>
   </w:style>
-  <w:style w:type="character" w:default="1" w:styleId="2">
+  <w:style w:type="paragraph" w:styleId="2">
+    <w:name w:val="heading 1"/>
+    <w:basedOn w:val="1"/>
+    <w:next w:val="1"/>
+    <w:qFormat/>
+    <w:uiPriority w:val="0"/>
+    <w:pPr>
+      <w:keepNext/>
+      <w:widowControl/>
+      <w:spacing w:before="240" w:after="60"/>
+      <w:jc w:val="left"/>
+      <w:outlineLvl w:val="0"/>
+    </w:pPr>
+    <w:rPr>
+      <w:rFonts w:ascii="Arial" w:hAnsi="Arial" w:cs="Arial"/>
+      <w:b/>
+      <w:bCs/>
+      <w:kern w:val="32"/>
+      <w:sz w:val="32"/>
+      <w:szCs w:val="32"/>
+      <w:lang w:val="es-ES"/>
+    </w:rPr>
+  </w:style>
+  <w:style w:type="paragraph" w:styleId="3">
+    <w:name w:val="heading 2"/>
+    <w:basedOn w:val="1"/>
+    <w:next w:val="1"/>
+    <w:unhideWhenUsed/>
+    <w:qFormat/>
+    <w:uiPriority w:val="0"/>
+    <w:pPr>
+      <w:keepNext/>
+      <w:keepLines/>
+      <w:spacing w:before="240" w:after="60"/>
+      <w:jc w:val="left"/>
+      <w:outlineLvl w:val="1"/>
+    </w:pPr>
+    <w:rPr>
+      <w:rFonts w:ascii="Arial" w:hAnsi="Arial" w:cs="Arial"/>
+      <w:b/>
+      <w:bCs/>
+      <w:i/>
+      <w:iCs/>
+      <w:kern w:val="0"/>
+      <w:sz w:val="28"/>
+      <w:szCs w:val="28"/>
+      <w:lang w:val="es-ES"/>
+    </w:rPr>
+  </w:style>
+  <w:style w:type="paragraph" w:styleId="4">
+    <w:name w:val="heading 4"/>
+    <w:basedOn w:val="1"/>
+    <w:next w:val="1"/>
+    <w:unhideWhenUsed/>
+    <w:qFormat/>
+    <w:uiPriority w:val="0"/>
+    <w:pPr>
+      <w:keepNext/>
+      <w:widowControl/>
+      <w:spacing w:before="240" w:after="60"/>
+      <w:jc w:val="left"/>
+      <w:outlineLvl w:val="3"/>
+    </w:pPr>
+    <w:rPr>
+      <w:b/>
+      <w:bCs/>
+      <w:kern w:val="0"/>
+      <w:sz w:val="28"/>
+      <w:szCs w:val="28"/>
+      <w:lang w:val="es-ES"/>
+    </w:rPr>
+  </w:style>
+  <w:style w:type="character" w:default="1" w:styleId="5">
     <w:name w:val="Default Paragraph Font"/>
-    <w:semiHidden/>
-    <w:uiPriority w:val="0"/>
-  </w:style>
-  <w:style w:type="table" w:default="1" w:styleId="3">
+    <w:uiPriority w:val="0"/>
+  </w:style>
+  <w:style w:type="table" w:default="1" w:styleId="6">
     <w:name w:val="Normal Table"/>
     <w:semiHidden/>
     <w:uiPriority w:val="0"/>
@@ -235,6 +772,106 @@
         <w:right w:w="108" w:type="dxa"/>
       </w:tblCellMar>
     </w:tblPr>
+  </w:style>
+  <w:style w:type="character" w:styleId="7">
+    <w:name w:val="Hyperlink"/>
+    <w:basedOn w:val="5"/>
+    <w:uiPriority w:val="0"/>
+    <w:rPr>
+      <w:color w:val="0000FF"/>
+      <w:u w:val="single"/>
+    </w:rPr>
+  </w:style>
+  <w:style w:type="paragraph" w:styleId="8">
+    <w:name w:val="toc 2"/>
+    <w:basedOn w:val="1"/>
+    <w:next w:val="1"/>
+    <w:uiPriority w:val="0"/>
+    <w:pPr>
+      <w:ind w:left="420" w:leftChars="200"/>
+    </w:pPr>
+  </w:style>
+  <w:style w:type="paragraph" w:customStyle="1" w:styleId="9">
+    <w:name w:val="Subtitulos atribuciones"/>
+    <w:basedOn w:val="3"/>
+    <w:next w:val="1"/>
+    <w:link w:val="14"/>
+    <w:uiPriority w:val="0"/>
+    <w:pPr>
+      <w:ind w:leftChars="200"/>
+    </w:pPr>
+    <w:rPr>
+      <w:rFonts w:ascii="Roboto Light" w:hAnsi="Roboto Light" w:eastAsiaTheme="minorEastAsia"/>
+      <w:i w:val="0"/>
+      <w:color w:val="2F5597" w:themeColor="accent5" w:themeShade="BF"/>
+      <w:lang w:val="es-MX"/>
+    </w:rPr>
+  </w:style>
+  <w:style w:type="paragraph" w:customStyle="1" w:styleId="10">
+    <w:name w:val="Nombre referenia"/>
+    <w:basedOn w:val="9"/>
+    <w:link w:val="12"/>
+    <w:uiPriority w:val="0"/>
+    <w:pPr>
+      <w:ind w:leftChars="400"/>
+    </w:pPr>
+    <w:rPr>
+      <w:rFonts w:ascii="Roboto Black" w:hAnsi="Roboto Black"/>
+      <w:b w:val="0"/>
+      <w:color w:val="5B9BD5" w:themeColor="accent1"/>
+      <w:sz w:val="24"/>
+      <w14:textFill>
+        <w14:solidFill>
+          <w14:schemeClr w14:val="accent1"/>
+        </w14:solidFill>
+      </w14:textFill>
+    </w:rPr>
+  </w:style>
+  <w:style w:type="paragraph" w:customStyle="1" w:styleId="11">
+    <w:name w:val="WPSOffice手动目录 2"/>
+    <w:link w:val="13"/>
+    <w:uiPriority w:val="0"/>
+    <w:pPr>
+      <w:ind w:leftChars="200"/>
+    </w:pPr>
+    <w:rPr>
+      <w:sz w:val="20"/>
+      <w:szCs w:val="20"/>
+    </w:rPr>
+  </w:style>
+  <w:style w:type="character" w:customStyle="1" w:styleId="12">
+    <w:name w:val="Nombre referenia Char"/>
+    <w:link w:val="10"/>
+    <w:uiPriority w:val="0"/>
+    <w:rPr>
+      <w:rFonts w:ascii="Roboto Black" w:hAnsi="Roboto Black"/>
+      <w:color w:val="5B9BD5" w:themeColor="accent1"/>
+      <w:sz w:val="24"/>
+      <w14:textFill>
+        <w14:solidFill>
+          <w14:schemeClr w14:val="accent1"/>
+        </w14:solidFill>
+      </w14:textFill>
+    </w:rPr>
+  </w:style>
+  <w:style w:type="character" w:customStyle="1" w:styleId="13">
+    <w:name w:val="WPSOffice手动目录 2 Char"/>
+    <w:link w:val="11"/>
+    <w:uiPriority w:val="0"/>
+    <w:rPr>
+      <w:sz w:val="20"/>
+      <w:szCs w:val="20"/>
+    </w:rPr>
+  </w:style>
+  <w:style w:type="character" w:customStyle="1" w:styleId="14">
+    <w:name w:val="Subtitulos atribuciones Char"/>
+    <w:link w:val="9"/>
+    <w:uiPriority w:val="0"/>
+    <w:rPr>
+      <w:rFonts w:ascii="Roboto Light" w:hAnsi="Roboto Light" w:eastAsiaTheme="minorEastAsia"/>
+      <w:color w:val="2F5597" w:themeColor="accent5" w:themeShade="BF"/>
+      <w:lang w:val="es-MX"/>
+    </w:rPr>
   </w:style>
 </w:styles>
 </file>

</xml_diff>